<commit_message>
Update file v2 matrikulasi
</commit_message>
<xml_diff>
--- a/BAB 1/v2 matrikulasi.docx
+++ b/BAB 1/v2 matrikulasi.docx
@@ -303,23 +303,21 @@
           <w:rFonts w:ascii="Times New Roman" w:hAnsi="Times New Roman" w:cs="Times New Roman"/>
           <w:sz w:val="24"/>
         </w:rPr>
-        <w:t xml:space="preserve"> Dalam tahap matrikulasi ini mahasiswa diwajibkan</w:t>
-      </w:r>
-      <w:bookmarkStart w:id="0" w:name="_GoBack"/>
-      <w:bookmarkEnd w:id="0"/>
-      <w:r>
-        <w:rPr>
-          <w:rFonts w:ascii="Times New Roman" w:hAnsi="Times New Roman" w:cs="Times New Roman"/>
-          <w:sz w:val="24"/>
-        </w:rPr>
-        <w:t xml:space="preserve"> mengikuti berbagai program </w:t>
-      </w:r>
-      <w:r>
-        <w:rPr>
-          <w:rFonts w:ascii="Times New Roman" w:hAnsi="Times New Roman" w:cs="Times New Roman"/>
-          <w:sz w:val="24"/>
-        </w:rPr>
-        <w:t xml:space="preserve">(sebagai syarat lulus tahap matrikulasi) </w:t>
+        <w:t xml:space="preserve"> Dalam tahap matrikulasi ini mahasiswa diwaj</w:t>
+      </w:r>
+      <w:r>
+        <w:rPr>
+          <w:rFonts w:ascii="Times New Roman" w:hAnsi="Times New Roman" w:cs="Times New Roman"/>
+          <w:sz w:val="24"/>
+        </w:rPr>
+        <w:t>ibkan mengikuti berbagai kegiatan</w:t>
+      </w:r>
+      <w:r>
+        <w:rPr>
+          <w:rFonts w:ascii="Times New Roman" w:hAnsi="Times New Roman" w:cs="Times New Roman"/>
+          <w:sz w:val="24"/>
+        </w:rPr>
+        <w:t xml:space="preserve"> </w:t>
       </w:r>
       <w:r>
         <w:rPr>
@@ -333,7 +331,113 @@
           <w:rFonts w:ascii="Times New Roman" w:hAnsi="Times New Roman" w:cs="Times New Roman"/>
           <w:sz w:val="24"/>
         </w:rPr>
-        <w:t xml:space="preserve"> yaitu program Pembinaan, program Akademik dan program Bahasa (TLC / Tazkia Language Center). Ketiga program tersebut haruslah di monitor dengan baik oleh pihak manajemen matrikuklasi agar nantinya data bisa diolah dengan baik hingga dapat dijadikan suatu informasi yang mudah dibaca oleh pihak berkepentingan. Pada kenyataannya, seluruh kegiatan pada program tersebut belum ada suatu sistem yang menangani</w:t>
+        <w:t xml:space="preserve"> </w:t>
+      </w:r>
+      <w:r>
+        <w:rPr>
+          <w:rFonts w:ascii="Times New Roman" w:hAnsi="Times New Roman" w:cs="Times New Roman"/>
+          <w:sz w:val="24"/>
+        </w:rPr>
+        <w:t>dan ditargetkan jumlah total presensi sesuai ketentuan</w:t>
+      </w:r>
+      <w:r>
+        <w:rPr>
+          <w:rFonts w:ascii="Times New Roman" w:hAnsi="Times New Roman" w:cs="Times New Roman"/>
+          <w:sz w:val="24"/>
+        </w:rPr>
+        <w:t>nya</w:t>
+      </w:r>
+      <w:r>
+        <w:rPr>
+          <w:rFonts w:ascii="Times New Roman" w:hAnsi="Times New Roman" w:cs="Times New Roman"/>
+          <w:sz w:val="24"/>
+        </w:rPr>
+        <w:t xml:space="preserve">. Kegiatan tersebut diantaranya </w:t>
+      </w:r>
+      <w:r>
+        <w:rPr>
+          <w:rFonts w:ascii="Times New Roman" w:hAnsi="Times New Roman" w:cs="Times New Roman"/>
+          <w:sz w:val="24"/>
+        </w:rPr>
+        <w:t xml:space="preserve">adalah </w:t>
+      </w:r>
+      <w:r>
+        <w:rPr>
+          <w:rFonts w:ascii="Times New Roman" w:hAnsi="Times New Roman" w:cs="Times New Roman"/>
+          <w:sz w:val="24"/>
+        </w:rPr>
+        <w:t xml:space="preserve">shalat </w:t>
+      </w:r>
+      <w:r>
+        <w:rPr>
+          <w:rFonts w:ascii="Times New Roman" w:hAnsi="Times New Roman" w:cs="Times New Roman"/>
+          <w:sz w:val="24"/>
+        </w:rPr>
+        <w:t xml:space="preserve">wajib </w:t>
+      </w:r>
+      <w:r>
+        <w:rPr>
+          <w:rFonts w:ascii="Times New Roman" w:hAnsi="Times New Roman" w:cs="Times New Roman"/>
+          <w:sz w:val="24"/>
+        </w:rPr>
+        <w:t>berjamaah, tahsin/tahfidz dan ta’lim. Adapun target lain yang perlu dicapai oleh mahasiswa matrikulasi yaitu hafalan quran</w:t>
+      </w:r>
+      <w:r>
+        <w:rPr>
+          <w:rFonts w:ascii="Times New Roman" w:hAnsi="Times New Roman" w:cs="Times New Roman"/>
+          <w:sz w:val="24"/>
+        </w:rPr>
+        <w:t xml:space="preserve">. </w:t>
+      </w:r>
+      <w:r>
+        <w:rPr>
+          <w:rFonts w:ascii="Times New Roman" w:hAnsi="Times New Roman" w:cs="Times New Roman"/>
+          <w:sz w:val="24"/>
+        </w:rPr>
+        <w:t xml:space="preserve">Beberapa kegiatan </w:t>
+      </w:r>
+      <w:r>
+        <w:rPr>
+          <w:rFonts w:ascii="Times New Roman" w:hAnsi="Times New Roman" w:cs="Times New Roman"/>
+          <w:sz w:val="24"/>
+        </w:rPr>
+        <w:t xml:space="preserve">tersebut haruslah di monitor dengan baik oleh pihak manajemen matrikuklasi agar nantinya data bisa diolah dengan baik hingga dapat dijadikan suatu informasi </w:t>
+      </w:r>
+      <w:r>
+        <w:rPr>
+          <w:rFonts w:ascii="Times New Roman" w:hAnsi="Times New Roman" w:cs="Times New Roman"/>
+          <w:sz w:val="24"/>
+        </w:rPr>
+        <w:t xml:space="preserve">yang </w:t>
+      </w:r>
+      <w:r>
+        <w:rPr>
+          <w:rFonts w:ascii="Times New Roman" w:hAnsi="Times New Roman" w:cs="Times New Roman"/>
+          <w:sz w:val="24"/>
+        </w:rPr>
+        <w:t xml:space="preserve">mudah dibaca oleh pihak berkepentingan. Pada kenyataannya, </w:t>
+      </w:r>
+      <w:r>
+        <w:rPr>
+          <w:rFonts w:ascii="Times New Roman" w:hAnsi="Times New Roman" w:cs="Times New Roman"/>
+          <w:sz w:val="24"/>
+        </w:rPr>
+        <w:t>kegiatan-</w:t>
+      </w:r>
+      <w:r>
+        <w:rPr>
+          <w:rFonts w:ascii="Times New Roman" w:hAnsi="Times New Roman" w:cs="Times New Roman"/>
+          <w:sz w:val="24"/>
+        </w:rPr>
+        <w:lastRenderedPageBreak/>
+        <w:t>kegiatan</w:t>
+      </w:r>
+      <w:r>
+        <w:rPr>
+          <w:rFonts w:ascii="Times New Roman" w:hAnsi="Times New Roman" w:cs="Times New Roman"/>
+          <w:sz w:val="24"/>
+        </w:rPr>
+        <w:t xml:space="preserve"> tersebut belum ada suatu sistem yang menangani</w:t>
       </w:r>
       <w:r>
         <w:rPr>
@@ -354,15 +458,7 @@
           <w:rFonts w:ascii="Times New Roman" w:hAnsi="Times New Roman" w:cs="Times New Roman"/>
           <w:sz w:val="24"/>
         </w:rPr>
-        <w:t xml:space="preserve"> hingga data yang </w:t>
-      </w:r>
-      <w:r>
-        <w:rPr>
-          <w:rFonts w:ascii="Times New Roman" w:hAnsi="Times New Roman" w:cs="Times New Roman"/>
-          <w:sz w:val="24"/>
-        </w:rPr>
-        <w:lastRenderedPageBreak/>
-        <w:t>sedang diolah</w:t>
+        <w:t xml:space="preserve"> hingga data yang sedang diolah</w:t>
       </w:r>
       <w:r>
         <w:rPr>
@@ -397,7 +493,14 @@
           <w:rFonts w:ascii="Times New Roman" w:hAnsi="Times New Roman" w:cs="Times New Roman"/>
           <w:sz w:val="24"/>
         </w:rPr>
-        <w:t>tkan memiliki banyak kekurangan.</w:t>
+        <w:t>tkan memiliki kekurangan.</w:t>
+      </w:r>
+      <w:r>
+        <w:rPr>
+          <w:rFonts w:ascii="Times New Roman" w:hAnsi="Times New Roman" w:cs="Times New Roman"/>
+          <w:sz w:val="24"/>
+        </w:rPr>
+        <w:t xml:space="preserve"> </w:t>
       </w:r>
     </w:p>
     <w:p>
@@ -452,7 +555,21 @@
           <w:rFonts w:ascii="Times New Roman" w:hAnsi="Times New Roman" w:cs="Times New Roman"/>
           <w:sz w:val="24"/>
         </w:rPr>
-        <w:t xml:space="preserve">m menguji keakuratan informasi yang akan diterbitkan. Karenanya ketika belum ada sistem khusus dalam menangani monitoring secara keseluruhan maka potensi kemungkinan adanya faktor kesalahan manusia atau </w:t>
+        <w:t>m menguji keakuratan informasi yang akan diterbitkan. Karenanya</w:t>
+      </w:r>
+      <w:r>
+        <w:rPr>
+          <w:rFonts w:ascii="Times New Roman" w:hAnsi="Times New Roman" w:cs="Times New Roman"/>
+          <w:sz w:val="24"/>
+        </w:rPr>
+        <w:t>,</w:t>
+      </w:r>
+      <w:r>
+        <w:rPr>
+          <w:rFonts w:ascii="Times New Roman" w:hAnsi="Times New Roman" w:cs="Times New Roman"/>
+          <w:sz w:val="24"/>
+        </w:rPr>
+        <w:t xml:space="preserve"> ketika belum ada sistem khusus dalam menangani monitoring maka potensi kemungkinan adanya faktor kesalahan manusia atau </w:t>
       </w:r>
       <w:r>
         <w:rPr>
@@ -631,7 +748,43 @@
           <w:rFonts w:ascii="Times New Roman" w:hAnsi="Times New Roman" w:cs="Times New Roman"/>
           <w:sz w:val="24"/>
         </w:rPr>
-        <w:t>Belum terintegrasinya data antar program matrikulasi</w:t>
+        <w:t>Belum te</w:t>
+      </w:r>
+      <w:r>
+        <w:rPr>
+          <w:rFonts w:ascii="Times New Roman" w:hAnsi="Times New Roman" w:cs="Times New Roman"/>
+          <w:sz w:val="24"/>
+        </w:rPr>
+        <w:t>rintegrasinya data antar kegiatan</w:t>
+      </w:r>
+      <w:r>
+        <w:rPr>
+          <w:rFonts w:ascii="Times New Roman" w:hAnsi="Times New Roman" w:cs="Times New Roman"/>
+          <w:sz w:val="24"/>
+        </w:rPr>
+        <w:t xml:space="preserve"> matrikulasi</w:t>
+      </w:r>
+      <w:r>
+        <w:rPr>
+          <w:rFonts w:ascii="Times New Roman" w:hAnsi="Times New Roman" w:cs="Times New Roman"/>
+          <w:sz w:val="24"/>
+        </w:rPr>
+        <w:t xml:space="preserve"> yang ditangani oleh </w:t>
+      </w:r>
+      <w:r>
+        <w:rPr>
+          <w:rFonts w:ascii="Times New Roman" w:hAnsi="Times New Roman" w:cs="Times New Roman"/>
+          <w:i/>
+          <w:sz w:val="24"/>
+        </w:rPr>
+        <w:t>staff</w:t>
+      </w:r>
+      <w:r>
+        <w:rPr>
+          <w:rFonts w:ascii="Times New Roman" w:hAnsi="Times New Roman" w:cs="Times New Roman"/>
+          <w:sz w:val="24"/>
+        </w:rPr>
+        <w:t xml:space="preserve"> yang berbeda</w:t>
       </w:r>
     </w:p>
     <w:p>
@@ -689,6 +842,8 @@
           <w:sz w:val="24"/>
         </w:rPr>
       </w:pPr>
+      <w:bookmarkStart w:id="0" w:name="_GoBack"/>
+      <w:bookmarkEnd w:id="0"/>
     </w:p>
     <w:p>
       <w:pPr>
@@ -765,7 +920,43 @@
           <w:rFonts w:ascii="Times New Roman" w:hAnsi="Times New Roman" w:cs="Times New Roman"/>
           <w:sz w:val="24"/>
         </w:rPr>
-        <w:t>Mengintegrasikan data antar program matrikulasi</w:t>
+        <w:t xml:space="preserve">Mengintegrasikan data antar </w:t>
+      </w:r>
+      <w:r>
+        <w:rPr>
+          <w:rFonts w:ascii="Times New Roman" w:hAnsi="Times New Roman" w:cs="Times New Roman"/>
+          <w:sz w:val="24"/>
+        </w:rPr>
+        <w:t>kegiatan</w:t>
+      </w:r>
+      <w:r>
+        <w:rPr>
+          <w:rFonts w:ascii="Times New Roman" w:hAnsi="Times New Roman" w:cs="Times New Roman"/>
+          <w:sz w:val="24"/>
+        </w:rPr>
+        <w:t xml:space="preserve"> matrikulasi</w:t>
+      </w:r>
+      <w:r>
+        <w:rPr>
+          <w:rFonts w:ascii="Times New Roman" w:hAnsi="Times New Roman" w:cs="Times New Roman"/>
+          <w:sz w:val="24"/>
+        </w:rPr>
+        <w:t xml:space="preserve"> yang ditangani oleh </w:t>
+      </w:r>
+      <w:r>
+        <w:rPr>
+          <w:rFonts w:ascii="Times New Roman" w:hAnsi="Times New Roman" w:cs="Times New Roman"/>
+          <w:i/>
+          <w:sz w:val="24"/>
+        </w:rPr>
+        <w:t xml:space="preserve">staff </w:t>
+      </w:r>
+      <w:r>
+        <w:rPr>
+          <w:rFonts w:ascii="Times New Roman" w:hAnsi="Times New Roman" w:cs="Times New Roman"/>
+          <w:sz w:val="24"/>
+        </w:rPr>
+        <w:t>yang berbeda.</w:t>
       </w:r>
     </w:p>
     <w:p>
@@ -811,6 +1002,7 @@
           <w:rFonts w:ascii="Times New Roman" w:hAnsi="Times New Roman" w:cs="Times New Roman"/>
           <w:sz w:val="24"/>
         </w:rPr>
+        <w:lastRenderedPageBreak/>
         <w:t>Membangun sistem yang dapat menyajikan informasi secara informatif kepada pihak yang berkepentingan</w:t>
       </w:r>
     </w:p>
@@ -841,7 +1033,6 @@
           <w:b/>
           <w:sz w:val="24"/>
         </w:rPr>
-        <w:lastRenderedPageBreak/>
         <w:t>1.4</w:t>
       </w:r>
       <w:r>
@@ -900,7 +1091,21 @@
           <w:rFonts w:ascii="Times New Roman" w:hAnsi="Times New Roman" w:cs="Times New Roman"/>
           <w:sz w:val="24"/>
         </w:rPr>
-        <w:t xml:space="preserve">Memberikan kemudahan kepada masing-masing admin program matrikulasi dalam penginputan data yang berasal dari mesin </w:t>
+        <w:t>Membe</w:t>
+      </w:r>
+      <w:r>
+        <w:rPr>
+          <w:rFonts w:ascii="Times New Roman" w:hAnsi="Times New Roman" w:cs="Times New Roman"/>
+          <w:sz w:val="24"/>
+        </w:rPr>
+        <w:t>rikan kemudahan kepada masing</w:t>
+      </w:r>
+      <w:r>
+        <w:rPr>
+          <w:rFonts w:ascii="Times New Roman" w:hAnsi="Times New Roman" w:cs="Times New Roman"/>
+          <w:sz w:val="24"/>
+        </w:rPr>
+        <w:t xml:space="preserve"> admin program matrikulasi dalam penginputan data yang berasal dari mesin </w:t>
       </w:r>
       <w:r>
         <w:rPr>
@@ -909,6 +1114,21 @@
           <w:sz w:val="24"/>
         </w:rPr>
         <w:t>finger print</w:t>
+      </w:r>
+      <w:r>
+        <w:rPr>
+          <w:rFonts w:ascii="Times New Roman" w:hAnsi="Times New Roman" w:cs="Times New Roman"/>
+          <w:i/>
+          <w:sz w:val="24"/>
+        </w:rPr>
+        <w:t xml:space="preserve"> </w:t>
+      </w:r>
+      <w:r>
+        <w:rPr>
+          <w:rFonts w:ascii="Times New Roman" w:hAnsi="Times New Roman" w:cs="Times New Roman"/>
+          <w:sz w:val="24"/>
+        </w:rPr>
+        <w:t>ataupun RFID</w:t>
       </w:r>
     </w:p>
     <w:p>
@@ -938,7 +1158,29 @@
           <w:rFonts w:ascii="Times New Roman" w:hAnsi="Times New Roman" w:cs="Times New Roman"/>
           <w:sz w:val="24"/>
         </w:rPr>
-        <w:t>kemudahan kepada masing-masing admin program matrikulasi dalam</w:t>
+        <w:t>kemu</w:t>
+      </w:r>
+      <w:r>
+        <w:rPr>
+          <w:rFonts w:ascii="Times New Roman" w:hAnsi="Times New Roman" w:cs="Times New Roman"/>
+          <w:sz w:val="24"/>
+        </w:rPr>
+        <w:t xml:space="preserve">dahan kepada masing-masing </w:t>
+      </w:r>
+      <w:r>
+        <w:rPr>
+          <w:rFonts w:ascii="Times New Roman" w:hAnsi="Times New Roman" w:cs="Times New Roman"/>
+          <w:i/>
+          <w:sz w:val="24"/>
+        </w:rPr>
+        <w:t>staff</w:t>
+      </w:r>
+      <w:r>
+        <w:rPr>
+          <w:rFonts w:ascii="Times New Roman" w:hAnsi="Times New Roman" w:cs="Times New Roman"/>
+          <w:sz w:val="24"/>
+        </w:rPr>
+        <w:t xml:space="preserve"> program matrikulasi dalam</w:t>
       </w:r>
       <w:r>
         <w:rPr>
@@ -1309,6 +1551,7 @@
           <w:rFonts w:ascii="Times New Roman" w:hAnsi="Times New Roman" w:cs="Times New Roman"/>
           <w:sz w:val="24"/>
         </w:rPr>
+        <w:lastRenderedPageBreak/>
         <w:t xml:space="preserve">Bab ini membahas penelitian terkait, teori-teori dasar yang menunjang penulisan skripsi, </w:t>
       </w:r>
       <w:r>
@@ -1322,17 +1565,6 @@
     <w:p>
       <w:pPr>
         <w:spacing w:after="0" w:line="360" w:lineRule="auto"/>
-        <w:ind w:left="709" w:firstLine="425"/>
-        <w:jc w:val="both"/>
-        <w:rPr>
-          <w:rFonts w:ascii="Times New Roman" w:hAnsi="Times New Roman" w:cs="Times New Roman"/>
-          <w:sz w:val="24"/>
-        </w:rPr>
-      </w:pPr>
-    </w:p>
-    <w:p>
-      <w:pPr>
-        <w:spacing w:after="0" w:line="360" w:lineRule="auto"/>
         <w:ind w:left="1134" w:hanging="425"/>
         <w:jc w:val="both"/>
         <w:rPr>
@@ -1347,7 +1579,6 @@
           <w:b/>
           <w:sz w:val="24"/>
         </w:rPr>
-        <w:lastRenderedPageBreak/>
         <w:t>Bab 3 Tata Kerja</w:t>
       </w:r>
     </w:p>

</xml_diff>

<commit_message>
update bab1 dan DFD
</commit_message>
<xml_diff>
--- a/BAB 1/v2 matrikulasi.docx
+++ b/BAB 1/v2 matrikulasi.docx
@@ -182,7 +182,7 @@
           <w:rFonts w:ascii="Times New Roman" w:hAnsi="Times New Roman" w:cs="Times New Roman"/>
           <w:sz w:val="24"/>
         </w:rPr>
-        <w:t xml:space="preserve">suatu informasi yang dibutuhkan di kemudian hari. </w:t>
+        <w:t xml:space="preserve">informasi yang dibutuhkan di kemudian hari. </w:t>
       </w:r>
     </w:p>
     <w:p>
@@ -395,17 +395,20 @@
           <w:rFonts w:ascii="Times New Roman" w:hAnsi="Times New Roman" w:cs="Times New Roman"/>
           <w:sz w:val="24"/>
         </w:rPr>
-        <w:t>Matrikulasi adalah kegiatan pembelajaran tambahan untuk menyetarakan penget</w:t>
-      </w:r>
-      <w:bookmarkStart w:id="0" w:name="_GoBack"/>
-      <w:bookmarkEnd w:id="0"/>
-      <w:r>
-        <w:rPr>
-          <w:rFonts w:ascii="Times New Roman" w:hAnsi="Times New Roman" w:cs="Times New Roman"/>
-          <w:sz w:val="24"/>
-        </w:rPr>
-        <w:t xml:space="preserve">ahuan peserta didik agar dapat mengikuti program pendidikan yang akan diikuti [1]. </w:t>
-      </w:r>
+        <w:t xml:space="preserve">Matrikulasi adalah kegiatan pembelajaran tambahan untuk menyetarakan pengetahuan peserta didik agar dapat mengikuti program pendidikan yang akan diikuti [1]. </w:t>
+      </w:r>
+    </w:p>
+    <w:p>
+      <w:pPr>
+        <w:pStyle w:val="ListParagraph"/>
+        <w:spacing w:after="0" w:line="360" w:lineRule="auto"/>
+        <w:ind w:left="426" w:firstLine="708"/>
+        <w:jc w:val="both"/>
+        <w:rPr>
+          <w:rFonts w:ascii="Times New Roman" w:hAnsi="Times New Roman" w:cs="Times New Roman"/>
+          <w:sz w:val="24"/>
+        </w:rPr>
+      </w:pPr>
       <w:r>
         <w:rPr>
           <w:rFonts w:ascii="Times New Roman" w:hAnsi="Times New Roman" w:cs="Times New Roman"/>
@@ -425,7 +428,46 @@
           <w:rFonts w:ascii="Times New Roman" w:hAnsi="Times New Roman" w:cs="Times New Roman"/>
           <w:sz w:val="24"/>
         </w:rPr>
-        <w:t xml:space="preserve">suatu instansi pendidikan yang menerapkan program matrikulasi pada kegiatan pembelajaran dalam dua semester pertamanya. Program tersebut diterapkan dalam bentuk kegiatan </w:t>
+        <w:t>suatu instansi pendidikan yang menerapkan program matrikulasi pada kegiatan pembelajar</w:t>
+      </w:r>
+      <w:r>
+        <w:rPr>
+          <w:rFonts w:ascii="Times New Roman" w:hAnsi="Times New Roman" w:cs="Times New Roman"/>
+          <w:sz w:val="24"/>
+        </w:rPr>
+        <w:t>an dalam dua semester pertama</w:t>
+      </w:r>
+      <w:r>
+        <w:rPr>
+          <w:rFonts w:ascii="Times New Roman" w:hAnsi="Times New Roman" w:cs="Times New Roman"/>
+          <w:sz w:val="24"/>
+        </w:rPr>
+        <w:t xml:space="preserve">. Program tersebut diterapkan dalam bentuk </w:t>
+      </w:r>
+      <w:proofErr w:type="spellStart"/>
+      <w:r>
+        <w:rPr>
+          <w:rFonts w:ascii="Times New Roman" w:hAnsi="Times New Roman" w:cs="Times New Roman"/>
+          <w:sz w:val="24"/>
+          <w:lang w:val="en-ID"/>
+        </w:rPr>
+        <w:t>layaknya</w:t>
+      </w:r>
+      <w:proofErr w:type="spellEnd"/>
+      <w:r>
+        <w:rPr>
+          <w:rFonts w:ascii="Times New Roman" w:hAnsi="Times New Roman" w:cs="Times New Roman"/>
+          <w:sz w:val="24"/>
+          <w:lang w:val="en-ID"/>
+        </w:rPr>
+        <w:t xml:space="preserve"> </w:t>
+      </w:r>
+      <w:r>
+        <w:rPr>
+          <w:rFonts w:ascii="Times New Roman" w:hAnsi="Times New Roman" w:cs="Times New Roman"/>
+          <w:sz w:val="24"/>
+        </w:rPr>
+        <w:t xml:space="preserve">kegiatan </w:t>
       </w:r>
       <w:r>
         <w:rPr>
@@ -583,7 +625,50 @@
           <w:rFonts w:ascii="Times New Roman" w:hAnsi="Times New Roman" w:cs="Times New Roman"/>
           <w:sz w:val="24"/>
         </w:rPr>
-        <w:t xml:space="preserve"> Adapun informasi lain yang perlu dilibatkan dalam sistem ini adalah data tentang informasi pelanggaran mahasiswa terhadap peraturan kampus selama tinggal di asrama matrikulasi.</w:t>
+        <w:t xml:space="preserve"> Adapun informasi lain yang perlu dilibatkan dalam sistem ini adalah data tentang informasi pelanggaran mahasiswa terhadap peraturan kampus selama </w:t>
+      </w:r>
+      <w:proofErr w:type="spellStart"/>
+      <w:r>
+        <w:rPr>
+          <w:rFonts w:ascii="Times New Roman" w:hAnsi="Times New Roman" w:cs="Times New Roman"/>
+          <w:sz w:val="24"/>
+          <w:lang w:val="en-ID"/>
+        </w:rPr>
+        <w:t>menetap</w:t>
+      </w:r>
+      <w:proofErr w:type="spellEnd"/>
+      <w:r>
+        <w:rPr>
+          <w:rFonts w:ascii="Times New Roman" w:hAnsi="Times New Roman" w:cs="Times New Roman"/>
+          <w:sz w:val="24"/>
+          <w:lang w:val="en-ID"/>
+        </w:rPr>
+        <w:t xml:space="preserve"> di </w:t>
+      </w:r>
+      <w:proofErr w:type="spellStart"/>
+      <w:r>
+        <w:rPr>
+          <w:rFonts w:ascii="Times New Roman" w:hAnsi="Times New Roman" w:cs="Times New Roman"/>
+          <w:sz w:val="24"/>
+          <w:lang w:val="en-ID"/>
+        </w:rPr>
+        <w:t>lingkungan</w:t>
+      </w:r>
+      <w:proofErr w:type="spellEnd"/>
+      <w:r>
+        <w:rPr>
+          <w:rFonts w:ascii="Times New Roman" w:hAnsi="Times New Roman" w:cs="Times New Roman"/>
+          <w:sz w:val="24"/>
+        </w:rPr>
+        <w:t xml:space="preserve"> </w:t>
+      </w:r>
+      <w:r>
+        <w:rPr>
+          <w:rFonts w:ascii="Times New Roman" w:hAnsi="Times New Roman" w:cs="Times New Roman"/>
+          <w:sz w:val="24"/>
+        </w:rPr>
+        <w:lastRenderedPageBreak/>
+        <w:t>matrikulasi.</w:t>
       </w:r>
       <w:r>
         <w:rPr>
@@ -625,15 +710,7 @@
           <w:rFonts w:ascii="Times New Roman" w:hAnsi="Times New Roman" w:cs="Times New Roman"/>
           <w:sz w:val="24"/>
         </w:rPr>
-        <w:t xml:space="preserve">oleh </w:t>
-      </w:r>
-      <w:r>
-        <w:rPr>
-          <w:rFonts w:ascii="Times New Roman" w:hAnsi="Times New Roman" w:cs="Times New Roman"/>
-          <w:sz w:val="24"/>
-        </w:rPr>
-        <w:lastRenderedPageBreak/>
-        <w:t>pihak manajemen matriku</w:t>
+        <w:t>oleh pihak manajemen matriku</w:t>
       </w:r>
       <w:r>
         <w:rPr>
@@ -1006,44 +1083,121 @@
           <w:rFonts w:ascii="Times New Roman" w:hAnsi="Times New Roman" w:cs="Times New Roman"/>
           <w:sz w:val="24"/>
         </w:rPr>
-        <w:t>Belum te</w:t>
-      </w:r>
-      <w:r>
-        <w:rPr>
-          <w:rFonts w:ascii="Times New Roman" w:hAnsi="Times New Roman" w:cs="Times New Roman"/>
-          <w:sz w:val="24"/>
-        </w:rPr>
-        <w:t>rintegrasinya data antar kegiatan</w:t>
-      </w:r>
-      <w:r>
-        <w:rPr>
-          <w:rFonts w:ascii="Times New Roman" w:hAnsi="Times New Roman" w:cs="Times New Roman"/>
-          <w:sz w:val="24"/>
-        </w:rPr>
-        <w:t xml:space="preserve"> matrikulasi</w:t>
-      </w:r>
-      <w:r>
-        <w:rPr>
-          <w:rFonts w:ascii="Times New Roman" w:hAnsi="Times New Roman" w:cs="Times New Roman"/>
-          <w:sz w:val="24"/>
-        </w:rPr>
-        <w:t xml:space="preserve"> yang ditangani oleh </w:t>
-      </w:r>
-      <w:r>
-        <w:rPr>
-          <w:rFonts w:ascii="Times New Roman" w:hAnsi="Times New Roman" w:cs="Times New Roman"/>
-          <w:i/>
-          <w:sz w:val="24"/>
-        </w:rPr>
-        <w:t>staff</w:t>
-      </w:r>
-      <w:r>
-        <w:rPr>
-          <w:rFonts w:ascii="Times New Roman" w:hAnsi="Times New Roman" w:cs="Times New Roman"/>
-          <w:sz w:val="24"/>
-        </w:rPr>
-        <w:t xml:space="preserve"> yang berbeda</w:t>
-      </w:r>
+        <w:t xml:space="preserve">Belum </w:t>
+      </w:r>
+      <w:r>
+        <w:rPr>
+          <w:rFonts w:ascii="Times New Roman" w:hAnsi="Times New Roman" w:cs="Times New Roman"/>
+          <w:sz w:val="24"/>
+        </w:rPr>
+        <w:t xml:space="preserve">adanya sistem yang memudahkan dalam </w:t>
+      </w:r>
+      <w:proofErr w:type="spellStart"/>
+      <w:r>
+        <w:rPr>
+          <w:rFonts w:ascii="Times New Roman" w:hAnsi="Times New Roman" w:cs="Times New Roman"/>
+          <w:sz w:val="24"/>
+          <w:lang w:val="en-ID"/>
+        </w:rPr>
+        <w:t>menginput</w:t>
+      </w:r>
+      <w:proofErr w:type="spellEnd"/>
+      <w:r>
+        <w:rPr>
+          <w:rFonts w:ascii="Times New Roman" w:hAnsi="Times New Roman" w:cs="Times New Roman"/>
+          <w:sz w:val="24"/>
+        </w:rPr>
+        <w:t xml:space="preserve"> dan </w:t>
+      </w:r>
+      <w:proofErr w:type="spellStart"/>
+      <w:r>
+        <w:rPr>
+          <w:rFonts w:ascii="Times New Roman" w:hAnsi="Times New Roman" w:cs="Times New Roman"/>
+          <w:sz w:val="24"/>
+          <w:lang w:val="en-ID"/>
+        </w:rPr>
+        <w:t>mengelola</w:t>
+      </w:r>
+      <w:proofErr w:type="spellEnd"/>
+      <w:r>
+        <w:rPr>
+          <w:rFonts w:ascii="Times New Roman" w:hAnsi="Times New Roman" w:cs="Times New Roman"/>
+          <w:sz w:val="24"/>
+        </w:rPr>
+        <w:t xml:space="preserve"> </w:t>
+      </w:r>
+      <w:r>
+        <w:rPr>
+          <w:rFonts w:ascii="Times New Roman" w:hAnsi="Times New Roman" w:cs="Times New Roman"/>
+          <w:sz w:val="24"/>
+          <w:lang w:val="en-ID"/>
+        </w:rPr>
+        <w:t xml:space="preserve">data </w:t>
+      </w:r>
+      <w:proofErr w:type="spellStart"/>
+      <w:r>
+        <w:rPr>
+          <w:rFonts w:ascii="Times New Roman" w:hAnsi="Times New Roman" w:cs="Times New Roman"/>
+          <w:sz w:val="24"/>
+          <w:lang w:val="en-ID"/>
+        </w:rPr>
+        <w:t>hingga</w:t>
+      </w:r>
+      <w:proofErr w:type="spellEnd"/>
+      <w:r>
+        <w:rPr>
+          <w:rFonts w:ascii="Times New Roman" w:hAnsi="Times New Roman" w:cs="Times New Roman"/>
+          <w:sz w:val="24"/>
+          <w:lang w:val="en-ID"/>
+        </w:rPr>
+        <w:t xml:space="preserve"> </w:t>
+      </w:r>
+      <w:proofErr w:type="spellStart"/>
+      <w:r>
+        <w:rPr>
+          <w:rFonts w:ascii="Times New Roman" w:hAnsi="Times New Roman" w:cs="Times New Roman"/>
+          <w:sz w:val="24"/>
+          <w:lang w:val="en-ID"/>
+        </w:rPr>
+        <w:t>menjadi</w:t>
+      </w:r>
+      <w:proofErr w:type="spellEnd"/>
+      <w:r>
+        <w:rPr>
+          <w:rFonts w:ascii="Times New Roman" w:hAnsi="Times New Roman" w:cs="Times New Roman"/>
+          <w:sz w:val="24"/>
+          <w:lang w:val="en-ID"/>
+        </w:rPr>
+        <w:t xml:space="preserve"> </w:t>
+      </w:r>
+      <w:proofErr w:type="spellStart"/>
+      <w:r>
+        <w:rPr>
+          <w:rFonts w:ascii="Times New Roman" w:hAnsi="Times New Roman" w:cs="Times New Roman"/>
+          <w:sz w:val="24"/>
+          <w:lang w:val="en-ID"/>
+        </w:rPr>
+        <w:t>sebuah</w:t>
+      </w:r>
+      <w:proofErr w:type="spellEnd"/>
+      <w:r>
+        <w:rPr>
+          <w:rFonts w:ascii="Times New Roman" w:hAnsi="Times New Roman" w:cs="Times New Roman"/>
+          <w:sz w:val="24"/>
+          <w:lang w:val="en-ID"/>
+        </w:rPr>
+        <w:t xml:space="preserve"> </w:t>
+      </w:r>
+      <w:proofErr w:type="spellStart"/>
+      <w:r>
+        <w:rPr>
+          <w:rFonts w:ascii="Times New Roman" w:hAnsi="Times New Roman" w:cs="Times New Roman"/>
+          <w:sz w:val="24"/>
+          <w:lang w:val="en-ID"/>
+        </w:rPr>
+        <w:t>informasi</w:t>
+      </w:r>
+      <w:proofErr w:type="spellEnd"/>
     </w:p>
     <w:p>
       <w:pPr>
@@ -1060,20 +1214,160 @@
           <w:sz w:val="24"/>
         </w:rPr>
       </w:pPr>
-      <w:r>
-        <w:rPr>
-          <w:rFonts w:ascii="Times New Roman" w:hAnsi="Times New Roman" w:cs="Times New Roman"/>
-          <w:sz w:val="24"/>
-        </w:rPr>
-        <w:t>Belum adanya sistem yang memudahkan dalam penginputan, pengelolaan dan pemantauan</w:t>
-      </w:r>
-      <w:r>
-        <w:rPr>
-          <w:rFonts w:ascii="Times New Roman" w:hAnsi="Times New Roman" w:cs="Times New Roman"/>
-          <w:sz w:val="24"/>
-        </w:rPr>
-        <w:t xml:space="preserve"> informasi</w:t>
-      </w:r>
+      <w:proofErr w:type="spellStart"/>
+      <w:r>
+        <w:rPr>
+          <w:rFonts w:ascii="Times New Roman" w:hAnsi="Times New Roman" w:cs="Times New Roman"/>
+          <w:sz w:val="24"/>
+          <w:lang w:val="en-ID"/>
+        </w:rPr>
+        <w:t>Belum</w:t>
+      </w:r>
+      <w:proofErr w:type="spellEnd"/>
+      <w:r>
+        <w:rPr>
+          <w:rFonts w:ascii="Times New Roman" w:hAnsi="Times New Roman" w:cs="Times New Roman"/>
+          <w:sz w:val="24"/>
+          <w:lang w:val="en-ID"/>
+        </w:rPr>
+        <w:t xml:space="preserve"> </w:t>
+      </w:r>
+      <w:proofErr w:type="spellStart"/>
+      <w:r>
+        <w:rPr>
+          <w:rFonts w:ascii="Times New Roman" w:hAnsi="Times New Roman" w:cs="Times New Roman"/>
+          <w:sz w:val="24"/>
+          <w:lang w:val="en-ID"/>
+        </w:rPr>
+        <w:t>adanya</w:t>
+      </w:r>
+      <w:proofErr w:type="spellEnd"/>
+      <w:r>
+        <w:rPr>
+          <w:rFonts w:ascii="Times New Roman" w:hAnsi="Times New Roman" w:cs="Times New Roman"/>
+          <w:sz w:val="24"/>
+          <w:lang w:val="en-ID"/>
+        </w:rPr>
+        <w:t xml:space="preserve"> </w:t>
+      </w:r>
+      <w:proofErr w:type="spellStart"/>
+      <w:r>
+        <w:rPr>
+          <w:rFonts w:ascii="Times New Roman" w:hAnsi="Times New Roman" w:cs="Times New Roman"/>
+          <w:sz w:val="24"/>
+          <w:lang w:val="en-ID"/>
+        </w:rPr>
+        <w:t>sistem</w:t>
+      </w:r>
+      <w:proofErr w:type="spellEnd"/>
+      <w:r>
+        <w:rPr>
+          <w:rFonts w:ascii="Times New Roman" w:hAnsi="Times New Roman" w:cs="Times New Roman"/>
+          <w:sz w:val="24"/>
+          <w:lang w:val="en-ID"/>
+        </w:rPr>
+        <w:t xml:space="preserve"> yang </w:t>
+      </w:r>
+      <w:proofErr w:type="spellStart"/>
+      <w:r>
+        <w:rPr>
+          <w:rFonts w:ascii="Times New Roman" w:hAnsi="Times New Roman" w:cs="Times New Roman"/>
+          <w:sz w:val="24"/>
+          <w:lang w:val="en-ID"/>
+        </w:rPr>
+        <w:t>memudahkan</w:t>
+      </w:r>
+      <w:proofErr w:type="spellEnd"/>
+      <w:r>
+        <w:rPr>
+          <w:rFonts w:ascii="Times New Roman" w:hAnsi="Times New Roman" w:cs="Times New Roman"/>
+          <w:sz w:val="24"/>
+          <w:lang w:val="en-ID"/>
+        </w:rPr>
+        <w:t xml:space="preserve"> </w:t>
+      </w:r>
+      <w:proofErr w:type="spellStart"/>
+      <w:r>
+        <w:rPr>
+          <w:rFonts w:ascii="Times New Roman" w:hAnsi="Times New Roman" w:cs="Times New Roman"/>
+          <w:sz w:val="24"/>
+          <w:lang w:val="en-ID"/>
+        </w:rPr>
+        <w:t>dalam</w:t>
+      </w:r>
+      <w:proofErr w:type="spellEnd"/>
+      <w:r>
+        <w:rPr>
+          <w:rFonts w:ascii="Times New Roman" w:hAnsi="Times New Roman" w:cs="Times New Roman"/>
+          <w:sz w:val="24"/>
+          <w:lang w:val="en-ID"/>
+        </w:rPr>
+        <w:t xml:space="preserve"> </w:t>
+      </w:r>
+      <w:proofErr w:type="spellStart"/>
+      <w:r>
+        <w:rPr>
+          <w:rFonts w:ascii="Times New Roman" w:hAnsi="Times New Roman" w:cs="Times New Roman"/>
+          <w:sz w:val="24"/>
+          <w:lang w:val="en-ID"/>
+        </w:rPr>
+        <w:t>perhitungan</w:t>
+      </w:r>
+      <w:proofErr w:type="spellEnd"/>
+      <w:r>
+        <w:rPr>
+          <w:rFonts w:ascii="Times New Roman" w:hAnsi="Times New Roman" w:cs="Times New Roman"/>
+          <w:sz w:val="24"/>
+          <w:lang w:val="en-ID"/>
+        </w:rPr>
+        <w:t xml:space="preserve"> </w:t>
+      </w:r>
+      <w:proofErr w:type="spellStart"/>
+      <w:r>
+        <w:rPr>
+          <w:rFonts w:ascii="Times New Roman" w:hAnsi="Times New Roman" w:cs="Times New Roman"/>
+          <w:sz w:val="24"/>
+          <w:lang w:val="en-ID"/>
+        </w:rPr>
+        <w:t>nilai</w:t>
+      </w:r>
+      <w:proofErr w:type="spellEnd"/>
+      <w:r>
+        <w:rPr>
+          <w:rFonts w:ascii="Times New Roman" w:hAnsi="Times New Roman" w:cs="Times New Roman"/>
+          <w:sz w:val="24"/>
+          <w:lang w:val="en-ID"/>
+        </w:rPr>
+        <w:t xml:space="preserve"> </w:t>
+      </w:r>
+      <w:proofErr w:type="spellStart"/>
+      <w:r>
+        <w:rPr>
+          <w:rFonts w:ascii="Times New Roman" w:hAnsi="Times New Roman" w:cs="Times New Roman"/>
+          <w:sz w:val="24"/>
+          <w:lang w:val="en-ID"/>
+        </w:rPr>
+        <w:t>presensi</w:t>
+      </w:r>
+      <w:proofErr w:type="spellEnd"/>
+      <w:r>
+        <w:rPr>
+          <w:rFonts w:ascii="Times New Roman" w:hAnsi="Times New Roman" w:cs="Times New Roman"/>
+          <w:sz w:val="24"/>
+          <w:lang w:val="en-ID"/>
+        </w:rPr>
+        <w:t xml:space="preserve"> </w:t>
+      </w:r>
+      <w:proofErr w:type="spellStart"/>
+      <w:r>
+        <w:rPr>
+          <w:rFonts w:ascii="Times New Roman" w:hAnsi="Times New Roman" w:cs="Times New Roman"/>
+          <w:sz w:val="24"/>
+          <w:lang w:val="en-ID"/>
+        </w:rPr>
+        <w:t>mahasiswa</w:t>
+      </w:r>
+      <w:proofErr w:type="spellEnd"/>
     </w:p>
     <w:p>
       <w:pPr>
@@ -1178,49 +1472,191 @@
           <w:sz w:val="24"/>
         </w:rPr>
       </w:pPr>
-      <w:r>
-        <w:rPr>
-          <w:rFonts w:ascii="Times New Roman" w:hAnsi="Times New Roman" w:cs="Times New Roman"/>
-          <w:sz w:val="24"/>
-        </w:rPr>
-        <w:t xml:space="preserve">Mengintegrasikan data antar </w:t>
-      </w:r>
-      <w:r>
-        <w:rPr>
-          <w:rFonts w:ascii="Times New Roman" w:hAnsi="Times New Roman" w:cs="Times New Roman"/>
-          <w:sz w:val="24"/>
-        </w:rPr>
-        <w:t>kegiatan</w:t>
-      </w:r>
-      <w:r>
-        <w:rPr>
-          <w:rFonts w:ascii="Times New Roman" w:hAnsi="Times New Roman" w:cs="Times New Roman"/>
-          <w:sz w:val="24"/>
-        </w:rPr>
-        <w:t xml:space="preserve"> matrikulasi</w:t>
-      </w:r>
-      <w:r>
-        <w:rPr>
-          <w:rFonts w:ascii="Times New Roman" w:hAnsi="Times New Roman" w:cs="Times New Roman"/>
-          <w:sz w:val="24"/>
-        </w:rPr>
-        <w:t xml:space="preserve"> yang ditangani oleh </w:t>
-      </w:r>
-      <w:r>
-        <w:rPr>
-          <w:rFonts w:ascii="Times New Roman" w:hAnsi="Times New Roman" w:cs="Times New Roman"/>
-          <w:i/>
-          <w:sz w:val="24"/>
-        </w:rPr>
-        <w:t xml:space="preserve">staff </w:t>
-      </w:r>
-      <w:r>
-        <w:rPr>
-          <w:rFonts w:ascii="Times New Roman" w:hAnsi="Times New Roman" w:cs="Times New Roman"/>
-          <w:sz w:val="24"/>
-        </w:rPr>
-        <w:t>yang berbeda.</w:t>
-      </w:r>
+      <w:proofErr w:type="spellStart"/>
+      <w:r>
+        <w:rPr>
+          <w:rFonts w:ascii="Times New Roman" w:hAnsi="Times New Roman" w:cs="Times New Roman"/>
+          <w:sz w:val="24"/>
+          <w:lang w:val="en-ID"/>
+        </w:rPr>
+        <w:t>Membangun</w:t>
+      </w:r>
+      <w:proofErr w:type="spellEnd"/>
+      <w:r>
+        <w:rPr>
+          <w:rFonts w:ascii="Times New Roman" w:hAnsi="Times New Roman" w:cs="Times New Roman"/>
+          <w:sz w:val="24"/>
+          <w:lang w:val="en-ID"/>
+        </w:rPr>
+        <w:t xml:space="preserve"> </w:t>
+      </w:r>
+      <w:proofErr w:type="spellStart"/>
+      <w:r>
+        <w:rPr>
+          <w:rFonts w:ascii="Times New Roman" w:hAnsi="Times New Roman" w:cs="Times New Roman"/>
+          <w:sz w:val="24"/>
+          <w:lang w:val="en-ID"/>
+        </w:rPr>
+        <w:t>sistem</w:t>
+      </w:r>
+      <w:proofErr w:type="spellEnd"/>
+      <w:r>
+        <w:rPr>
+          <w:rFonts w:ascii="Times New Roman" w:hAnsi="Times New Roman" w:cs="Times New Roman"/>
+          <w:sz w:val="24"/>
+          <w:lang w:val="en-ID"/>
+        </w:rPr>
+        <w:t xml:space="preserve"> </w:t>
+      </w:r>
+      <w:r>
+        <w:rPr>
+          <w:rFonts w:ascii="Times New Roman" w:hAnsi="Times New Roman" w:cs="Times New Roman"/>
+          <w:sz w:val="24"/>
+        </w:rPr>
+        <w:t xml:space="preserve">yang memudahkan dalam </w:t>
+      </w:r>
+      <w:proofErr w:type="spellStart"/>
+      <w:r>
+        <w:rPr>
+          <w:rFonts w:ascii="Times New Roman" w:hAnsi="Times New Roman" w:cs="Times New Roman"/>
+          <w:sz w:val="24"/>
+          <w:lang w:val="en-ID"/>
+        </w:rPr>
+        <w:t>menginput</w:t>
+      </w:r>
+      <w:proofErr w:type="spellEnd"/>
+      <w:r>
+        <w:rPr>
+          <w:rFonts w:ascii="Times New Roman" w:hAnsi="Times New Roman" w:cs="Times New Roman"/>
+          <w:sz w:val="24"/>
+        </w:rPr>
+        <w:t xml:space="preserve"> dan </w:t>
+      </w:r>
+      <w:proofErr w:type="spellStart"/>
+      <w:r>
+        <w:rPr>
+          <w:rFonts w:ascii="Times New Roman" w:hAnsi="Times New Roman" w:cs="Times New Roman"/>
+          <w:sz w:val="24"/>
+          <w:lang w:val="en-ID"/>
+        </w:rPr>
+        <w:t>mengelola</w:t>
+      </w:r>
+      <w:proofErr w:type="spellEnd"/>
+      <w:r>
+        <w:rPr>
+          <w:rFonts w:ascii="Times New Roman" w:hAnsi="Times New Roman" w:cs="Times New Roman"/>
+          <w:sz w:val="24"/>
+        </w:rPr>
+        <w:t xml:space="preserve"> </w:t>
+      </w:r>
+      <w:r>
+        <w:rPr>
+          <w:rFonts w:ascii="Times New Roman" w:hAnsi="Times New Roman" w:cs="Times New Roman"/>
+          <w:sz w:val="24"/>
+          <w:lang w:val="en-ID"/>
+        </w:rPr>
+        <w:t xml:space="preserve">data </w:t>
+      </w:r>
+      <w:proofErr w:type="spellStart"/>
+      <w:r>
+        <w:rPr>
+          <w:rFonts w:ascii="Times New Roman" w:hAnsi="Times New Roman" w:cs="Times New Roman"/>
+          <w:sz w:val="24"/>
+          <w:lang w:val="en-ID"/>
+        </w:rPr>
+        <w:t>hingga</w:t>
+      </w:r>
+      <w:proofErr w:type="spellEnd"/>
+      <w:r>
+        <w:rPr>
+          <w:rFonts w:ascii="Times New Roman" w:hAnsi="Times New Roman" w:cs="Times New Roman"/>
+          <w:sz w:val="24"/>
+          <w:lang w:val="en-ID"/>
+        </w:rPr>
+        <w:t xml:space="preserve"> </w:t>
+      </w:r>
+      <w:proofErr w:type="spellStart"/>
+      <w:r>
+        <w:rPr>
+          <w:rFonts w:ascii="Times New Roman" w:hAnsi="Times New Roman" w:cs="Times New Roman"/>
+          <w:sz w:val="24"/>
+          <w:lang w:val="en-ID"/>
+        </w:rPr>
+        <w:t>menjadi</w:t>
+      </w:r>
+      <w:proofErr w:type="spellEnd"/>
+      <w:r>
+        <w:rPr>
+          <w:rFonts w:ascii="Times New Roman" w:hAnsi="Times New Roman" w:cs="Times New Roman"/>
+          <w:sz w:val="24"/>
+          <w:lang w:val="en-ID"/>
+        </w:rPr>
+        <w:t xml:space="preserve"> </w:t>
+      </w:r>
+      <w:proofErr w:type="spellStart"/>
+      <w:r>
+        <w:rPr>
+          <w:rFonts w:ascii="Times New Roman" w:hAnsi="Times New Roman" w:cs="Times New Roman"/>
+          <w:sz w:val="24"/>
+          <w:lang w:val="en-ID"/>
+        </w:rPr>
+        <w:t>sebuah</w:t>
+      </w:r>
+      <w:proofErr w:type="spellEnd"/>
+      <w:r>
+        <w:rPr>
+          <w:rFonts w:ascii="Times New Roman" w:hAnsi="Times New Roman" w:cs="Times New Roman"/>
+          <w:sz w:val="24"/>
+          <w:lang w:val="en-ID"/>
+        </w:rPr>
+        <w:t xml:space="preserve"> </w:t>
+      </w:r>
+      <w:proofErr w:type="spellStart"/>
+      <w:r>
+        <w:rPr>
+          <w:rFonts w:ascii="Times New Roman" w:hAnsi="Times New Roman" w:cs="Times New Roman"/>
+          <w:sz w:val="24"/>
+          <w:lang w:val="en-ID"/>
+        </w:rPr>
+        <w:t>informasi</w:t>
+      </w:r>
+      <w:proofErr w:type="spellEnd"/>
+      <w:r>
+        <w:rPr>
+          <w:rFonts w:ascii="Times New Roman" w:hAnsi="Times New Roman" w:cs="Times New Roman"/>
+          <w:sz w:val="24"/>
+          <w:lang w:val="en-ID"/>
+        </w:rPr>
+        <w:t xml:space="preserve"> yang </w:t>
+      </w:r>
+      <w:proofErr w:type="spellStart"/>
+      <w:r>
+        <w:rPr>
+          <w:rFonts w:ascii="Times New Roman" w:hAnsi="Times New Roman" w:cs="Times New Roman"/>
+          <w:sz w:val="24"/>
+          <w:lang w:val="en-ID"/>
+        </w:rPr>
+        <w:t>dapat</w:t>
+      </w:r>
+      <w:proofErr w:type="spellEnd"/>
+      <w:r>
+        <w:rPr>
+          <w:rFonts w:ascii="Times New Roman" w:hAnsi="Times New Roman" w:cs="Times New Roman"/>
+          <w:sz w:val="24"/>
+          <w:lang w:val="en-ID"/>
+        </w:rPr>
+        <w:t xml:space="preserve"> </w:t>
+      </w:r>
+      <w:proofErr w:type="spellStart"/>
+      <w:r>
+        <w:rPr>
+          <w:rFonts w:ascii="Times New Roman" w:hAnsi="Times New Roman" w:cs="Times New Roman"/>
+          <w:sz w:val="24"/>
+          <w:lang w:val="en-ID"/>
+        </w:rPr>
+        <w:t>dipantau</w:t>
+      </w:r>
+      <w:proofErr w:type="spellEnd"/>
     </w:p>
     <w:p>
       <w:pPr>
@@ -1243,8 +1679,108 @@
           <w:sz w:val="24"/>
         </w:rPr>
         <w:lastRenderedPageBreak/>
-        <w:t>Membangun sistem yang memudahkan dalam penginputan, pengelolaan dan pemantauan</w:t>
-      </w:r>
+        <w:t xml:space="preserve">Membangun sistem yang </w:t>
+      </w:r>
+      <w:proofErr w:type="spellStart"/>
+      <w:r>
+        <w:rPr>
+          <w:rFonts w:ascii="Times New Roman" w:hAnsi="Times New Roman" w:cs="Times New Roman"/>
+          <w:sz w:val="24"/>
+          <w:lang w:val="en-ID"/>
+        </w:rPr>
+        <w:t>memudahkan</w:t>
+      </w:r>
+      <w:proofErr w:type="spellEnd"/>
+      <w:r>
+        <w:rPr>
+          <w:rFonts w:ascii="Times New Roman" w:hAnsi="Times New Roman" w:cs="Times New Roman"/>
+          <w:sz w:val="24"/>
+          <w:lang w:val="en-ID"/>
+        </w:rPr>
+        <w:t xml:space="preserve"> </w:t>
+      </w:r>
+      <w:proofErr w:type="spellStart"/>
+      <w:r>
+        <w:rPr>
+          <w:rFonts w:ascii="Times New Roman" w:hAnsi="Times New Roman" w:cs="Times New Roman"/>
+          <w:sz w:val="24"/>
+          <w:lang w:val="en-ID"/>
+        </w:rPr>
+        <w:t>dalam</w:t>
+      </w:r>
+      <w:proofErr w:type="spellEnd"/>
+      <w:r>
+        <w:rPr>
+          <w:rFonts w:ascii="Times New Roman" w:hAnsi="Times New Roman" w:cs="Times New Roman"/>
+          <w:sz w:val="24"/>
+          <w:lang w:val="en-ID"/>
+        </w:rPr>
+        <w:t xml:space="preserve"> </w:t>
+      </w:r>
+      <w:proofErr w:type="spellStart"/>
+      <w:r>
+        <w:rPr>
+          <w:rFonts w:ascii="Times New Roman" w:hAnsi="Times New Roman" w:cs="Times New Roman"/>
+          <w:sz w:val="24"/>
+          <w:lang w:val="en-ID"/>
+        </w:rPr>
+        <w:t>perhitungan</w:t>
+      </w:r>
+      <w:proofErr w:type="spellEnd"/>
+      <w:r>
+        <w:rPr>
+          <w:rFonts w:ascii="Times New Roman" w:hAnsi="Times New Roman" w:cs="Times New Roman"/>
+          <w:sz w:val="24"/>
+          <w:lang w:val="en-ID"/>
+        </w:rPr>
+        <w:t xml:space="preserve"> </w:t>
+      </w:r>
+      <w:proofErr w:type="spellStart"/>
+      <w:r>
+        <w:rPr>
+          <w:rFonts w:ascii="Times New Roman" w:hAnsi="Times New Roman" w:cs="Times New Roman"/>
+          <w:sz w:val="24"/>
+          <w:lang w:val="en-ID"/>
+        </w:rPr>
+        <w:t>nilai</w:t>
+      </w:r>
+      <w:proofErr w:type="spellEnd"/>
+      <w:r>
+        <w:rPr>
+          <w:rFonts w:ascii="Times New Roman" w:hAnsi="Times New Roman" w:cs="Times New Roman"/>
+          <w:sz w:val="24"/>
+          <w:lang w:val="en-ID"/>
+        </w:rPr>
+        <w:t xml:space="preserve"> </w:t>
+      </w:r>
+      <w:proofErr w:type="spellStart"/>
+      <w:r>
+        <w:rPr>
+          <w:rFonts w:ascii="Times New Roman" w:hAnsi="Times New Roman" w:cs="Times New Roman"/>
+          <w:sz w:val="24"/>
+          <w:lang w:val="en-ID"/>
+        </w:rPr>
+        <w:t>presensi</w:t>
+      </w:r>
+      <w:proofErr w:type="spellEnd"/>
+      <w:r>
+        <w:rPr>
+          <w:rFonts w:ascii="Times New Roman" w:hAnsi="Times New Roman" w:cs="Times New Roman"/>
+          <w:sz w:val="24"/>
+          <w:lang w:val="en-ID"/>
+        </w:rPr>
+        <w:t xml:space="preserve"> </w:t>
+      </w:r>
+      <w:proofErr w:type="spellStart"/>
+      <w:r>
+        <w:rPr>
+          <w:rFonts w:ascii="Times New Roman" w:hAnsi="Times New Roman" w:cs="Times New Roman"/>
+          <w:sz w:val="24"/>
+          <w:lang w:val="en-ID"/>
+        </w:rPr>
+        <w:t>mahasiswa</w:t>
+      </w:r>
+      <w:proofErr w:type="spellEnd"/>
     </w:p>
     <w:p>
       <w:pPr>
@@ -1361,23 +1897,114 @@
           <w:rFonts w:ascii="Times New Roman" w:hAnsi="Times New Roman" w:cs="Times New Roman"/>
           <w:sz w:val="24"/>
         </w:rPr>
-        <w:t>rikan kemudahan kepada masing</w:t>
-      </w:r>
-      <w:r>
-        <w:rPr>
-          <w:rFonts w:ascii="Times New Roman" w:hAnsi="Times New Roman" w:cs="Times New Roman"/>
-          <w:sz w:val="24"/>
-        </w:rPr>
-        <w:t xml:space="preserve"> admin program matrikulasi dalam penginputan data yang berasal dari mesin </w:t>
-      </w:r>
-      <w:r>
-        <w:rPr>
-          <w:rFonts w:ascii="Times New Roman" w:hAnsi="Times New Roman" w:cs="Times New Roman"/>
-          <w:i/>
-          <w:sz w:val="24"/>
-        </w:rPr>
-        <w:t>finger print</w:t>
-      </w:r>
+        <w:t xml:space="preserve">rikan kemudahan </w:t>
+      </w:r>
+      <w:proofErr w:type="spellStart"/>
+      <w:r>
+        <w:rPr>
+          <w:rFonts w:ascii="Times New Roman" w:hAnsi="Times New Roman" w:cs="Times New Roman"/>
+          <w:sz w:val="24"/>
+          <w:lang w:val="en-ID"/>
+        </w:rPr>
+        <w:t>bagi</w:t>
+      </w:r>
+      <w:proofErr w:type="spellEnd"/>
+      <w:r>
+        <w:rPr>
+          <w:rFonts w:ascii="Times New Roman" w:hAnsi="Times New Roman" w:cs="Times New Roman"/>
+          <w:sz w:val="24"/>
+        </w:rPr>
+        <w:t xml:space="preserve"> </w:t>
+      </w:r>
+      <w:r>
+        <w:rPr>
+          <w:rFonts w:ascii="Times New Roman" w:hAnsi="Times New Roman" w:cs="Times New Roman"/>
+          <w:sz w:val="24"/>
+        </w:rPr>
+        <w:t xml:space="preserve">admin matrikulasi dalam </w:t>
+      </w:r>
+      <w:proofErr w:type="spellStart"/>
+      <w:r>
+        <w:rPr>
+          <w:rFonts w:ascii="Times New Roman" w:hAnsi="Times New Roman" w:cs="Times New Roman"/>
+          <w:sz w:val="24"/>
+          <w:lang w:val="en-ID"/>
+        </w:rPr>
+        <w:t>menginput</w:t>
+      </w:r>
+      <w:proofErr w:type="spellEnd"/>
+      <w:r>
+        <w:rPr>
+          <w:rFonts w:ascii="Times New Roman" w:hAnsi="Times New Roman" w:cs="Times New Roman"/>
+          <w:sz w:val="24"/>
+          <w:lang w:val="en-ID"/>
+        </w:rPr>
+        <w:t xml:space="preserve"> </w:t>
+      </w:r>
+      <w:proofErr w:type="spellStart"/>
+      <w:r>
+        <w:rPr>
+          <w:rFonts w:ascii="Times New Roman" w:hAnsi="Times New Roman" w:cs="Times New Roman"/>
+          <w:sz w:val="24"/>
+          <w:lang w:val="en-ID"/>
+        </w:rPr>
+        <w:t>dan</w:t>
+      </w:r>
+      <w:proofErr w:type="spellEnd"/>
+      <w:r>
+        <w:rPr>
+          <w:rFonts w:ascii="Times New Roman" w:hAnsi="Times New Roman" w:cs="Times New Roman"/>
+          <w:sz w:val="24"/>
+          <w:lang w:val="en-ID"/>
+        </w:rPr>
+        <w:t xml:space="preserve"> </w:t>
+      </w:r>
+      <w:proofErr w:type="spellStart"/>
+      <w:r>
+        <w:rPr>
+          <w:rFonts w:ascii="Times New Roman" w:hAnsi="Times New Roman" w:cs="Times New Roman"/>
+          <w:sz w:val="24"/>
+          <w:lang w:val="en-ID"/>
+        </w:rPr>
+        <w:t>mengelola</w:t>
+      </w:r>
+      <w:proofErr w:type="spellEnd"/>
+      <w:r>
+        <w:rPr>
+          <w:rFonts w:ascii="Times New Roman" w:hAnsi="Times New Roman" w:cs="Times New Roman"/>
+          <w:sz w:val="24"/>
+          <w:lang w:val="en-ID"/>
+        </w:rPr>
+        <w:t xml:space="preserve"> data </w:t>
+      </w:r>
+      <w:proofErr w:type="spellStart"/>
+      <w:r>
+        <w:rPr>
+          <w:rFonts w:ascii="Times New Roman" w:hAnsi="Times New Roman" w:cs="Times New Roman"/>
+          <w:sz w:val="24"/>
+          <w:lang w:val="en-ID"/>
+        </w:rPr>
+        <w:t>presensi</w:t>
+      </w:r>
+      <w:proofErr w:type="spellEnd"/>
+      <w:r>
+        <w:rPr>
+          <w:rFonts w:ascii="Times New Roman" w:hAnsi="Times New Roman" w:cs="Times New Roman"/>
+          <w:sz w:val="24"/>
+          <w:lang w:val="en-ID"/>
+        </w:rPr>
+        <w:t xml:space="preserve"> </w:t>
+      </w:r>
+      <w:proofErr w:type="spellStart"/>
+      <w:r>
+        <w:rPr>
+          <w:rFonts w:ascii="Times New Roman" w:hAnsi="Times New Roman" w:cs="Times New Roman"/>
+          <w:sz w:val="24"/>
+          <w:lang w:val="en-ID"/>
+        </w:rPr>
+        <w:t>mahasiswa</w:t>
+      </w:r>
+      <w:proofErr w:type="spellEnd"/>
     </w:p>
     <w:p>
       <w:pPr>
@@ -1399,43 +2026,75 @@
           <w:rFonts w:ascii="Times New Roman" w:hAnsi="Times New Roman" w:cs="Times New Roman"/>
           <w:sz w:val="24"/>
         </w:rPr>
-        <w:t xml:space="preserve">Memberikan </w:t>
-      </w:r>
-      <w:r>
-        <w:rPr>
-          <w:rFonts w:ascii="Times New Roman" w:hAnsi="Times New Roman" w:cs="Times New Roman"/>
-          <w:sz w:val="24"/>
-        </w:rPr>
-        <w:t>kemu</w:t>
-      </w:r>
-      <w:r>
-        <w:rPr>
-          <w:rFonts w:ascii="Times New Roman" w:hAnsi="Times New Roman" w:cs="Times New Roman"/>
-          <w:sz w:val="24"/>
-        </w:rPr>
-        <w:t xml:space="preserve">dahan kepada masing-masing </w:t>
-      </w:r>
-      <w:r>
-        <w:rPr>
-          <w:rFonts w:ascii="Times New Roman" w:hAnsi="Times New Roman" w:cs="Times New Roman"/>
-          <w:i/>
-          <w:sz w:val="24"/>
-        </w:rPr>
-        <w:t>staff</w:t>
-      </w:r>
-      <w:r>
-        <w:rPr>
-          <w:rFonts w:ascii="Times New Roman" w:hAnsi="Times New Roman" w:cs="Times New Roman"/>
-          <w:sz w:val="24"/>
-        </w:rPr>
-        <w:t xml:space="preserve"> program matrikulasi dalam</w:t>
-      </w:r>
-      <w:r>
-        <w:rPr>
-          <w:rFonts w:ascii="Times New Roman" w:hAnsi="Times New Roman" w:cs="Times New Roman"/>
-          <w:sz w:val="24"/>
-        </w:rPr>
-        <w:t xml:space="preserve"> pengelolaan, penyimpanan dan pemantuan data</w:t>
+        <w:t xml:space="preserve">Memberikan kemudahan kepada </w:t>
+      </w:r>
+      <w:proofErr w:type="spellStart"/>
+      <w:r>
+        <w:rPr>
+          <w:rFonts w:ascii="Times New Roman" w:hAnsi="Times New Roman" w:cs="Times New Roman"/>
+          <w:sz w:val="24"/>
+          <w:lang w:val="en-ID"/>
+        </w:rPr>
+        <w:t>pembina</w:t>
+      </w:r>
+      <w:proofErr w:type="spellEnd"/>
+      <w:r>
+        <w:rPr>
+          <w:rFonts w:ascii="Times New Roman" w:hAnsi="Times New Roman" w:cs="Times New Roman"/>
+          <w:sz w:val="24"/>
+          <w:lang w:val="en-ID"/>
+        </w:rPr>
+        <w:t xml:space="preserve"> </w:t>
+      </w:r>
+      <w:r>
+        <w:rPr>
+          <w:rFonts w:ascii="Times New Roman" w:hAnsi="Times New Roman" w:cs="Times New Roman"/>
+          <w:sz w:val="24"/>
+        </w:rPr>
+        <w:t xml:space="preserve">dalam memantau dan mengevaluasi </w:t>
+      </w:r>
+      <w:proofErr w:type="spellStart"/>
+      <w:r>
+        <w:rPr>
+          <w:rFonts w:ascii="Times New Roman" w:hAnsi="Times New Roman" w:cs="Times New Roman"/>
+          <w:sz w:val="24"/>
+          <w:lang w:val="en-ID"/>
+        </w:rPr>
+        <w:t>mahasiswa</w:t>
+      </w:r>
+      <w:proofErr w:type="spellEnd"/>
+      <w:r>
+        <w:rPr>
+          <w:rFonts w:ascii="Times New Roman" w:hAnsi="Times New Roman" w:cs="Times New Roman"/>
+          <w:sz w:val="24"/>
+          <w:lang w:val="en-ID"/>
+        </w:rPr>
+        <w:t xml:space="preserve"> </w:t>
+      </w:r>
+      <w:proofErr w:type="spellStart"/>
+      <w:r>
+        <w:rPr>
+          <w:rFonts w:ascii="Times New Roman" w:hAnsi="Times New Roman" w:cs="Times New Roman"/>
+          <w:sz w:val="24"/>
+          <w:lang w:val="en-ID"/>
+        </w:rPr>
+        <w:t>binaan</w:t>
+      </w:r>
+      <w:proofErr w:type="spellEnd"/>
+      <w:r>
+        <w:rPr>
+          <w:rFonts w:ascii="Times New Roman" w:hAnsi="Times New Roman" w:cs="Times New Roman"/>
+          <w:sz w:val="24"/>
+          <w:lang w:val="en-ID"/>
+        </w:rPr>
+        <w:t xml:space="preserve"> </w:t>
+      </w:r>
+      <w:r>
+        <w:rPr>
+          <w:rFonts w:ascii="Times New Roman" w:hAnsi="Times New Roman" w:cs="Times New Roman"/>
+          <w:sz w:val="24"/>
+        </w:rPr>
+        <w:t>berdasar data yang ada</w:t>
       </w:r>
     </w:p>
     <w:p>
@@ -1449,16 +2108,15 @@
         <w:jc w:val="both"/>
         <w:rPr>
           <w:rFonts w:ascii="Times New Roman" w:hAnsi="Times New Roman" w:cs="Times New Roman"/>
-          <w:i/>
-          <w:sz w:val="24"/>
-        </w:rPr>
-      </w:pPr>
-      <w:r>
-        <w:rPr>
-          <w:rFonts w:ascii="Times New Roman" w:hAnsi="Times New Roman" w:cs="Times New Roman"/>
-          <w:sz w:val="24"/>
-        </w:rPr>
-        <w:t>Memberikan kemudahan kepada pihak manajemen matrikulasi dalam memantau dan mengevaluasi berbagai hal berdasar data yang ada</w:t>
+          <w:sz w:val="24"/>
+        </w:rPr>
+      </w:pPr>
+      <w:r>
+        <w:rPr>
+          <w:rFonts w:ascii="Times New Roman" w:hAnsi="Times New Roman" w:cs="Times New Roman"/>
+          <w:sz w:val="24"/>
+        </w:rPr>
+        <w:t>Meningkatkan keakuratan informasi yang dihasilkan</w:t>
       </w:r>
     </w:p>
     <w:p>
@@ -1472,15 +2130,279 @@
         <w:jc w:val="both"/>
         <w:rPr>
           <w:rFonts w:ascii="Times New Roman" w:hAnsi="Times New Roman" w:cs="Times New Roman"/>
-          <w:sz w:val="24"/>
-        </w:rPr>
-      </w:pPr>
-      <w:r>
-        <w:rPr>
-          <w:rFonts w:ascii="Times New Roman" w:hAnsi="Times New Roman" w:cs="Times New Roman"/>
-          <w:sz w:val="24"/>
-        </w:rPr>
-        <w:t>Meningkatkan keakuratan informasi yang dihasilkan</w:t>
+          <w:i/>
+          <w:sz w:val="24"/>
+        </w:rPr>
+      </w:pPr>
+      <w:proofErr w:type="spellStart"/>
+      <w:r>
+        <w:rPr>
+          <w:rFonts w:ascii="Times New Roman" w:hAnsi="Times New Roman" w:cs="Times New Roman"/>
+          <w:sz w:val="24"/>
+          <w:lang w:val="en-ID"/>
+        </w:rPr>
+        <w:t>Memberikan</w:t>
+      </w:r>
+      <w:proofErr w:type="spellEnd"/>
+      <w:r>
+        <w:rPr>
+          <w:rFonts w:ascii="Times New Roman" w:hAnsi="Times New Roman" w:cs="Times New Roman"/>
+          <w:sz w:val="24"/>
+          <w:lang w:val="en-ID"/>
+        </w:rPr>
+        <w:t xml:space="preserve"> </w:t>
+      </w:r>
+      <w:proofErr w:type="spellStart"/>
+      <w:r>
+        <w:rPr>
+          <w:rFonts w:ascii="Times New Roman" w:hAnsi="Times New Roman" w:cs="Times New Roman"/>
+          <w:sz w:val="24"/>
+          <w:lang w:val="en-ID"/>
+        </w:rPr>
+        <w:t>kemudahan</w:t>
+      </w:r>
+      <w:proofErr w:type="spellEnd"/>
+      <w:r>
+        <w:rPr>
+          <w:rFonts w:ascii="Times New Roman" w:hAnsi="Times New Roman" w:cs="Times New Roman"/>
+          <w:sz w:val="24"/>
+          <w:lang w:val="en-ID"/>
+        </w:rPr>
+        <w:t xml:space="preserve"> </w:t>
+      </w:r>
+      <w:proofErr w:type="spellStart"/>
+      <w:r>
+        <w:rPr>
+          <w:rFonts w:ascii="Times New Roman" w:hAnsi="Times New Roman" w:cs="Times New Roman"/>
+          <w:sz w:val="24"/>
+          <w:lang w:val="en-ID"/>
+        </w:rPr>
+        <w:t>bagi</w:t>
+      </w:r>
+      <w:proofErr w:type="spellEnd"/>
+      <w:r>
+        <w:rPr>
+          <w:rFonts w:ascii="Times New Roman" w:hAnsi="Times New Roman" w:cs="Times New Roman"/>
+          <w:sz w:val="24"/>
+          <w:lang w:val="en-ID"/>
+        </w:rPr>
+        <w:t xml:space="preserve"> </w:t>
+      </w:r>
+      <w:proofErr w:type="spellStart"/>
+      <w:r>
+        <w:rPr>
+          <w:rFonts w:ascii="Times New Roman" w:hAnsi="Times New Roman" w:cs="Times New Roman"/>
+          <w:sz w:val="24"/>
+          <w:lang w:val="en-ID"/>
+        </w:rPr>
+        <w:t>kepala</w:t>
+      </w:r>
+      <w:proofErr w:type="spellEnd"/>
+      <w:r>
+        <w:rPr>
+          <w:rFonts w:ascii="Times New Roman" w:hAnsi="Times New Roman" w:cs="Times New Roman"/>
+          <w:sz w:val="24"/>
+          <w:lang w:val="en-ID"/>
+        </w:rPr>
+        <w:t xml:space="preserve"> </w:t>
+      </w:r>
+      <w:proofErr w:type="spellStart"/>
+      <w:r>
+        <w:rPr>
+          <w:rFonts w:ascii="Times New Roman" w:hAnsi="Times New Roman" w:cs="Times New Roman"/>
+          <w:sz w:val="24"/>
+          <w:lang w:val="en-ID"/>
+        </w:rPr>
+        <w:t>matrikulasi</w:t>
+      </w:r>
+      <w:proofErr w:type="spellEnd"/>
+      <w:r>
+        <w:rPr>
+          <w:rFonts w:ascii="Times New Roman" w:hAnsi="Times New Roman" w:cs="Times New Roman"/>
+          <w:sz w:val="24"/>
+          <w:lang w:val="en-ID"/>
+        </w:rPr>
+        <w:t xml:space="preserve"> </w:t>
+      </w:r>
+      <w:proofErr w:type="spellStart"/>
+      <w:r>
+        <w:rPr>
+          <w:rFonts w:ascii="Times New Roman" w:hAnsi="Times New Roman" w:cs="Times New Roman"/>
+          <w:sz w:val="24"/>
+          <w:lang w:val="en-ID"/>
+        </w:rPr>
+        <w:t>dan</w:t>
+      </w:r>
+      <w:proofErr w:type="spellEnd"/>
+      <w:r>
+        <w:rPr>
+          <w:rFonts w:ascii="Times New Roman" w:hAnsi="Times New Roman" w:cs="Times New Roman"/>
+          <w:sz w:val="24"/>
+          <w:lang w:val="en-ID"/>
+        </w:rPr>
+        <w:t xml:space="preserve"> </w:t>
+      </w:r>
+      <w:proofErr w:type="spellStart"/>
+      <w:r>
+        <w:rPr>
+          <w:rFonts w:ascii="Times New Roman" w:hAnsi="Times New Roman" w:cs="Times New Roman"/>
+          <w:sz w:val="24"/>
+          <w:lang w:val="en-ID"/>
+        </w:rPr>
+        <w:t>manajemen</w:t>
+      </w:r>
+      <w:proofErr w:type="spellEnd"/>
+      <w:r>
+        <w:rPr>
+          <w:rFonts w:ascii="Times New Roman" w:hAnsi="Times New Roman" w:cs="Times New Roman"/>
+          <w:sz w:val="24"/>
+          <w:lang w:val="en-ID"/>
+        </w:rPr>
+        <w:t xml:space="preserve"> </w:t>
+      </w:r>
+      <w:proofErr w:type="spellStart"/>
+      <w:r>
+        <w:rPr>
+          <w:rFonts w:ascii="Times New Roman" w:hAnsi="Times New Roman" w:cs="Times New Roman"/>
+          <w:sz w:val="24"/>
+          <w:lang w:val="en-ID"/>
+        </w:rPr>
+        <w:t>dalam</w:t>
+      </w:r>
+      <w:proofErr w:type="spellEnd"/>
+      <w:r>
+        <w:rPr>
+          <w:rFonts w:ascii="Times New Roman" w:hAnsi="Times New Roman" w:cs="Times New Roman"/>
+          <w:sz w:val="24"/>
+          <w:lang w:val="en-ID"/>
+        </w:rPr>
+        <w:t xml:space="preserve"> </w:t>
+      </w:r>
+      <w:proofErr w:type="spellStart"/>
+      <w:r>
+        <w:rPr>
+          <w:rFonts w:ascii="Times New Roman" w:hAnsi="Times New Roman" w:cs="Times New Roman"/>
+          <w:sz w:val="24"/>
+          <w:lang w:val="en-ID"/>
+        </w:rPr>
+        <w:t>menentukan</w:t>
+      </w:r>
+      <w:proofErr w:type="spellEnd"/>
+      <w:r>
+        <w:rPr>
+          <w:rFonts w:ascii="Times New Roman" w:hAnsi="Times New Roman" w:cs="Times New Roman"/>
+          <w:sz w:val="24"/>
+          <w:lang w:val="en-ID"/>
+        </w:rPr>
+        <w:t xml:space="preserve"> </w:t>
+      </w:r>
+      <w:proofErr w:type="spellStart"/>
+      <w:r>
+        <w:rPr>
+          <w:rFonts w:ascii="Times New Roman" w:hAnsi="Times New Roman" w:cs="Times New Roman"/>
+          <w:sz w:val="24"/>
+          <w:lang w:val="en-ID"/>
+        </w:rPr>
+        <w:t>keputusan</w:t>
+      </w:r>
+      <w:proofErr w:type="spellEnd"/>
+      <w:r>
+        <w:rPr>
+          <w:rFonts w:ascii="Times New Roman" w:hAnsi="Times New Roman" w:cs="Times New Roman"/>
+          <w:sz w:val="24"/>
+          <w:lang w:val="en-ID"/>
+        </w:rPr>
+        <w:t xml:space="preserve"> </w:t>
+      </w:r>
+      <w:proofErr w:type="spellStart"/>
+      <w:r>
+        <w:rPr>
+          <w:rFonts w:ascii="Times New Roman" w:hAnsi="Times New Roman" w:cs="Times New Roman"/>
+          <w:sz w:val="24"/>
+          <w:lang w:val="en-ID"/>
+        </w:rPr>
+        <w:t>terkait</w:t>
+      </w:r>
+      <w:proofErr w:type="spellEnd"/>
+      <w:r>
+        <w:rPr>
+          <w:rFonts w:ascii="Times New Roman" w:hAnsi="Times New Roman" w:cs="Times New Roman"/>
+          <w:sz w:val="24"/>
+          <w:lang w:val="en-ID"/>
+        </w:rPr>
+        <w:t xml:space="preserve"> </w:t>
+      </w:r>
+      <w:proofErr w:type="spellStart"/>
+      <w:r>
+        <w:rPr>
+          <w:rFonts w:ascii="Times New Roman" w:hAnsi="Times New Roman" w:cs="Times New Roman"/>
+          <w:sz w:val="24"/>
+          <w:lang w:val="en-ID"/>
+        </w:rPr>
+        <w:t>kelulusan</w:t>
+      </w:r>
+      <w:proofErr w:type="spellEnd"/>
+      <w:r>
+        <w:rPr>
+          <w:rFonts w:ascii="Times New Roman" w:hAnsi="Times New Roman" w:cs="Times New Roman"/>
+          <w:sz w:val="24"/>
+          <w:lang w:val="en-ID"/>
+        </w:rPr>
+        <w:t xml:space="preserve"> </w:t>
+      </w:r>
+      <w:proofErr w:type="spellStart"/>
+      <w:r>
+        <w:rPr>
+          <w:rFonts w:ascii="Times New Roman" w:hAnsi="Times New Roman" w:cs="Times New Roman"/>
+          <w:sz w:val="24"/>
+          <w:lang w:val="en-ID"/>
+        </w:rPr>
+        <w:t>mahasiswa</w:t>
+      </w:r>
+      <w:proofErr w:type="spellEnd"/>
+      <w:r>
+        <w:rPr>
+          <w:rFonts w:ascii="Times New Roman" w:hAnsi="Times New Roman" w:cs="Times New Roman"/>
+          <w:sz w:val="24"/>
+          <w:lang w:val="en-ID"/>
+        </w:rPr>
+        <w:t xml:space="preserve"> </w:t>
+      </w:r>
+      <w:proofErr w:type="spellStart"/>
+      <w:r>
+        <w:rPr>
+          <w:rFonts w:ascii="Times New Roman" w:hAnsi="Times New Roman" w:cs="Times New Roman"/>
+          <w:sz w:val="24"/>
+          <w:lang w:val="en-ID"/>
+        </w:rPr>
+        <w:t>pada</w:t>
+      </w:r>
+      <w:proofErr w:type="spellEnd"/>
+      <w:r>
+        <w:rPr>
+          <w:rFonts w:ascii="Times New Roman" w:hAnsi="Times New Roman" w:cs="Times New Roman"/>
+          <w:sz w:val="24"/>
+          <w:lang w:val="en-ID"/>
+        </w:rPr>
+        <w:t xml:space="preserve"> program </w:t>
+      </w:r>
+      <w:proofErr w:type="spellStart"/>
+      <w:r>
+        <w:rPr>
+          <w:rFonts w:ascii="Times New Roman" w:hAnsi="Times New Roman" w:cs="Times New Roman"/>
+          <w:sz w:val="24"/>
+          <w:lang w:val="en-ID"/>
+        </w:rPr>
+        <w:t>matrikulasi</w:t>
+      </w:r>
+      <w:proofErr w:type="spellEnd"/>
+      <w:r>
+        <w:rPr>
+          <w:rFonts w:ascii="Times New Roman" w:hAnsi="Times New Roman" w:cs="Times New Roman"/>
+          <w:sz w:val="24"/>
+          <w:lang w:val="en-ID"/>
+        </w:rPr>
+        <w:t>.</w:t>
       </w:r>
     </w:p>
     <w:p>
@@ -1502,51 +2424,98 @@
           <w:rFonts w:ascii="Times New Roman" w:hAnsi="Times New Roman" w:cs="Times New Roman"/>
           <w:sz w:val="24"/>
         </w:rPr>
-        <w:t xml:space="preserve">Memungkinkan pemberian akses kepada berbagai pihak luar untuk memperoleh informasi terkait </w:t>
-      </w:r>
-      <w:r>
-        <w:rPr>
-          <w:rFonts w:ascii="Times New Roman" w:hAnsi="Times New Roman" w:cs="Times New Roman"/>
-          <w:sz w:val="24"/>
-        </w:rPr>
-        <w:t>matrikulasi</w:t>
-      </w:r>
-      <w:r>
-        <w:rPr>
-          <w:rFonts w:ascii="Times New Roman" w:hAnsi="Times New Roman" w:cs="Times New Roman"/>
-          <w:sz w:val="24"/>
-        </w:rPr>
-        <w:t xml:space="preserve"> mahasiswa</w:t>
-      </w:r>
-      <w:r>
-        <w:rPr>
-          <w:rFonts w:ascii="Times New Roman" w:hAnsi="Times New Roman" w:cs="Times New Roman"/>
-          <w:sz w:val="24"/>
-        </w:rPr>
-        <w:t>.</w:t>
-      </w:r>
-    </w:p>
-    <w:p>
-      <w:pPr>
-        <w:pStyle w:val="ListParagraph"/>
-        <w:numPr>
-          <w:ilvl w:val="0"/>
-          <w:numId w:val="7"/>
-        </w:numPr>
-        <w:spacing w:after="0" w:line="360" w:lineRule="auto"/>
-        <w:jc w:val="both"/>
-        <w:rPr>
-          <w:rFonts w:ascii="Times New Roman" w:hAnsi="Times New Roman" w:cs="Times New Roman"/>
-          <w:sz w:val="24"/>
-        </w:rPr>
-      </w:pPr>
-      <w:r>
-        <w:rPr>
-          <w:rFonts w:ascii="Times New Roman" w:hAnsi="Times New Roman" w:cs="Times New Roman"/>
-          <w:sz w:val="24"/>
-        </w:rPr>
         <w:t>Menyajikan informasi secara lebih informatif</w:t>
       </w:r>
+      <w:r>
+        <w:rPr>
+          <w:rFonts w:ascii="Times New Roman" w:hAnsi="Times New Roman" w:cs="Times New Roman"/>
+          <w:sz w:val="24"/>
+          <w:lang w:val="en-ID"/>
+        </w:rPr>
+        <w:t xml:space="preserve"> </w:t>
+      </w:r>
+      <w:proofErr w:type="spellStart"/>
+      <w:r>
+        <w:rPr>
+          <w:rFonts w:ascii="Times New Roman" w:hAnsi="Times New Roman" w:cs="Times New Roman"/>
+          <w:sz w:val="24"/>
+          <w:lang w:val="en-ID"/>
+        </w:rPr>
+        <w:t>kepada</w:t>
+      </w:r>
+      <w:proofErr w:type="spellEnd"/>
+      <w:r>
+        <w:rPr>
+          <w:rFonts w:ascii="Times New Roman" w:hAnsi="Times New Roman" w:cs="Times New Roman"/>
+          <w:sz w:val="24"/>
+          <w:lang w:val="en-ID"/>
+        </w:rPr>
+        <w:t xml:space="preserve"> </w:t>
+      </w:r>
+      <w:proofErr w:type="spellStart"/>
+      <w:r>
+        <w:rPr>
+          <w:rFonts w:ascii="Times New Roman" w:hAnsi="Times New Roman" w:cs="Times New Roman"/>
+          <w:sz w:val="24"/>
+          <w:lang w:val="en-ID"/>
+        </w:rPr>
+        <w:t>pengguna</w:t>
+      </w:r>
+      <w:proofErr w:type="spellEnd"/>
+      <w:r>
+        <w:rPr>
+          <w:rFonts w:ascii="Times New Roman" w:hAnsi="Times New Roman" w:cs="Times New Roman"/>
+          <w:sz w:val="24"/>
+          <w:lang w:val="en-ID"/>
+        </w:rPr>
+        <w:t xml:space="preserve"> </w:t>
+      </w:r>
+      <w:proofErr w:type="spellStart"/>
+      <w:r>
+        <w:rPr>
+          <w:rFonts w:ascii="Times New Roman" w:hAnsi="Times New Roman" w:cs="Times New Roman"/>
+          <w:sz w:val="24"/>
+          <w:lang w:val="en-ID"/>
+        </w:rPr>
+        <w:t>sehingga</w:t>
+      </w:r>
+      <w:proofErr w:type="spellEnd"/>
+      <w:r>
+        <w:rPr>
+          <w:rFonts w:ascii="Times New Roman" w:hAnsi="Times New Roman" w:cs="Times New Roman"/>
+          <w:sz w:val="24"/>
+          <w:lang w:val="en-ID"/>
+        </w:rPr>
+        <w:t xml:space="preserve"> </w:t>
+      </w:r>
+      <w:proofErr w:type="spellStart"/>
+      <w:r>
+        <w:rPr>
+          <w:rFonts w:ascii="Times New Roman" w:hAnsi="Times New Roman" w:cs="Times New Roman"/>
+          <w:sz w:val="24"/>
+          <w:lang w:val="en-ID"/>
+        </w:rPr>
+        <w:t>mudah</w:t>
+      </w:r>
+      <w:proofErr w:type="spellEnd"/>
+      <w:r>
+        <w:rPr>
+          <w:rFonts w:ascii="Times New Roman" w:hAnsi="Times New Roman" w:cs="Times New Roman"/>
+          <w:sz w:val="24"/>
+          <w:lang w:val="en-ID"/>
+        </w:rPr>
+        <w:t xml:space="preserve"> </w:t>
+      </w:r>
+      <w:proofErr w:type="spellStart"/>
+      <w:r>
+        <w:rPr>
+          <w:rFonts w:ascii="Times New Roman" w:hAnsi="Times New Roman" w:cs="Times New Roman"/>
+          <w:sz w:val="24"/>
+          <w:lang w:val="en-ID"/>
+        </w:rPr>
+        <w:t>dipahami</w:t>
+      </w:r>
+      <w:proofErr w:type="spellEnd"/>
     </w:p>
     <w:p>
       <w:pPr>
@@ -1649,49 +2618,16 @@
     <w:p>
       <w:pPr>
         <w:pStyle w:val="ListParagraph"/>
-        <w:numPr>
-          <w:ilvl w:val="0"/>
-          <w:numId w:val="5"/>
-        </w:numPr>
         <w:spacing w:after="0" w:line="360" w:lineRule="auto"/>
-        <w:ind w:left="1276" w:hanging="567"/>
+        <w:ind w:left="1276"/>
         <w:jc w:val="both"/>
         <w:rPr>
           <w:rFonts w:ascii="Times New Roman" w:hAnsi="Times New Roman" w:cs="Times New Roman"/>
           <w:sz w:val="24"/>
         </w:rPr>
       </w:pPr>
-      <w:r>
-        <w:rPr>
-          <w:rFonts w:ascii="Times New Roman" w:hAnsi="Times New Roman" w:cs="Times New Roman"/>
-          <w:sz w:val="24"/>
-        </w:rPr>
-        <w:t>Sistem yang dibangun tidak mencakup siste</w:t>
-      </w:r>
-      <w:r>
-        <w:rPr>
-          <w:rFonts w:ascii="Times New Roman" w:hAnsi="Times New Roman" w:cs="Times New Roman"/>
-          <w:sz w:val="24"/>
-        </w:rPr>
-        <w:t>m</w:t>
-      </w:r>
-      <w:r>
-        <w:rPr>
-          <w:rFonts w:ascii="Times New Roman" w:hAnsi="Times New Roman" w:cs="Times New Roman"/>
-          <w:sz w:val="24"/>
-        </w:rPr>
-        <w:t xml:space="preserve"> informasi keuangan</w:t>
-      </w:r>
-    </w:p>
-    <w:p>
-      <w:pPr>
-        <w:spacing w:after="0" w:line="360" w:lineRule="auto"/>
-        <w:jc w:val="both"/>
-        <w:rPr>
-          <w:rFonts w:ascii="Times New Roman" w:hAnsi="Times New Roman" w:cs="Times New Roman"/>
-          <w:sz w:val="24"/>
-        </w:rPr>
-      </w:pPr>
+      <w:bookmarkStart w:id="0" w:name="_GoBack"/>
+      <w:bookmarkEnd w:id="0"/>
     </w:p>
     <w:p>
       <w:pPr>

</xml_diff>

<commit_message>
update font size and spacing
</commit_message>
<xml_diff>
--- a/BAB 1/v2 matrikulasi.docx
+++ b/BAB 1/v2 matrikulasi.docx
@@ -4,7 +4,28 @@
   <w:body>
     <w:p>
       <w:pPr>
-        <w:spacing w:after="120" w:line="240" w:lineRule="auto"/>
+        <w:spacing w:after="120" w:line="360" w:lineRule="auto"/>
+        <w:jc w:val="center"/>
+        <w:rPr>
+          <w:rFonts w:ascii="Times New Roman" w:hAnsi="Times New Roman" w:cs="Times New Roman"/>
+          <w:b/>
+          <w:sz w:val="24"/>
+          <w:szCs w:val="28"/>
+        </w:rPr>
+      </w:pPr>
+      <w:r>
+        <w:rPr>
+          <w:rFonts w:ascii="Times New Roman" w:hAnsi="Times New Roman" w:cs="Times New Roman"/>
+          <w:b/>
+          <w:sz w:val="24"/>
+          <w:szCs w:val="28"/>
+        </w:rPr>
+        <w:t>BAB I</w:t>
+      </w:r>
+    </w:p>
+    <w:p>
+      <w:pPr>
+        <w:spacing w:after="120" w:line="360" w:lineRule="auto"/>
         <w:jc w:val="center"/>
         <w:rPr>
           <w:rFonts w:ascii="Times New Roman" w:hAnsi="Times New Roman" w:cs="Times New Roman"/>
@@ -17,28 +38,7 @@
         <w:rPr>
           <w:rFonts w:ascii="Times New Roman" w:hAnsi="Times New Roman" w:cs="Times New Roman"/>
           <w:b/>
-          <w:sz w:val="28"/>
-          <w:szCs w:val="28"/>
-        </w:rPr>
-        <w:t>BAB I</w:t>
-      </w:r>
-    </w:p>
-    <w:p>
-      <w:pPr>
-        <w:spacing w:after="120" w:line="240" w:lineRule="auto"/>
-        <w:jc w:val="center"/>
-        <w:rPr>
-          <w:rFonts w:ascii="Times New Roman" w:hAnsi="Times New Roman" w:cs="Times New Roman"/>
-          <w:b/>
-          <w:sz w:val="28"/>
-          <w:szCs w:val="28"/>
-        </w:rPr>
-      </w:pPr>
-      <w:r>
-        <w:rPr>
-          <w:rFonts w:ascii="Times New Roman" w:hAnsi="Times New Roman" w:cs="Times New Roman"/>
-          <w:b/>
-          <w:sz w:val="28"/>
+          <w:sz w:val="24"/>
           <w:szCs w:val="28"/>
         </w:rPr>
         <w:t>PENDAHULUAN</w:t>
@@ -309,58 +309,14 @@
           <w:rFonts w:ascii="Times New Roman" w:hAnsi="Times New Roman" w:cs="Times New Roman"/>
           <w:sz w:val="24"/>
         </w:rPr>
-        <w:t xml:space="preserve"> dan mengkomunikasikan informasi untuk membantu pengambilan keputusan manajemen program/proyek (</w:t>
-      </w:r>
-      <w:r>
-        <w:rPr>
-          <w:rFonts w:ascii="Times New Roman" w:hAnsi="Times New Roman" w:cs="Times New Roman"/>
-          <w:sz w:val="24"/>
-          <w:lang w:val="en-ID"/>
-        </w:rPr>
-        <w:t xml:space="preserve">Clayton </w:t>
-      </w:r>
-      <w:proofErr w:type="spellStart"/>
-      <w:r>
-        <w:rPr>
-          <w:rFonts w:ascii="Times New Roman" w:hAnsi="Times New Roman" w:cs="Times New Roman"/>
-          <w:sz w:val="24"/>
-          <w:lang w:val="en-ID"/>
-        </w:rPr>
-        <w:t>dan</w:t>
-      </w:r>
-      <w:proofErr w:type="spellEnd"/>
-      <w:r>
-        <w:rPr>
-          <w:rFonts w:ascii="Times New Roman" w:hAnsi="Times New Roman" w:cs="Times New Roman"/>
-          <w:sz w:val="24"/>
-          <w:lang w:val="en-ID"/>
-        </w:rPr>
-        <w:t xml:space="preserve"> </w:t>
-      </w:r>
-      <w:proofErr w:type="spellStart"/>
-      <w:r>
-        <w:rPr>
-          <w:rFonts w:ascii="Times New Roman" w:hAnsi="Times New Roman" w:cs="Times New Roman"/>
-          <w:sz w:val="24"/>
-          <w:lang w:val="en-ID"/>
-        </w:rPr>
-        <w:t>Petry</w:t>
-      </w:r>
-      <w:proofErr w:type="spellEnd"/>
-      <w:r>
-        <w:rPr>
-          <w:rFonts w:ascii="Times New Roman" w:hAnsi="Times New Roman" w:cs="Times New Roman"/>
-          <w:sz w:val="24"/>
-          <w:lang w:val="en-ID"/>
-        </w:rPr>
-        <w:t>, 1983</w:t>
-      </w:r>
-      <w:r>
-        <w:rPr>
-          <w:rFonts w:ascii="Times New Roman" w:hAnsi="Times New Roman" w:cs="Times New Roman"/>
-          <w:sz w:val="24"/>
-        </w:rPr>
-        <w:t>)</w:t>
+        <w:t xml:space="preserve"> dan mengkomunikasikan informasi untuk membantu pengambilan keputusan manajemen program/proyek </w:t>
+      </w:r>
+      <w:r>
+        <w:rPr>
+          <w:rFonts w:ascii="Times New Roman" w:hAnsi="Times New Roman" w:cs="Times New Roman"/>
+          <w:sz w:val="24"/>
+        </w:rPr>
+        <w:t>[1]</w:t>
       </w:r>
       <w:r>
         <w:rPr>
@@ -382,7 +338,21 @@
           <w:rFonts w:ascii="Times New Roman" w:hAnsi="Times New Roman" w:cs="Times New Roman"/>
           <w:sz w:val="24"/>
         </w:rPr>
-        <w:t xml:space="preserve">Matrikulasi adalah kegiatan pembelajaran tambahan untuk menyetarakan pengetahuan peserta didik agar dapat mengikuti program pendidikan yang akan diikuti [1]. </w:t>
+        <w:t>Matrikulasi adalah kegiatan pembelajaran tambahan untuk menyetarakan pengetahuan peserta didik agar dapat mengikuti program</w:t>
+      </w:r>
+      <w:r>
+        <w:rPr>
+          <w:rFonts w:ascii="Times New Roman" w:hAnsi="Times New Roman" w:cs="Times New Roman"/>
+          <w:sz w:val="24"/>
+        </w:rPr>
+        <w:t xml:space="preserve"> pendidikan yang akan diikuti [2</w:t>
+      </w:r>
+      <w:r>
+        <w:rPr>
+          <w:rFonts w:ascii="Times New Roman" w:hAnsi="Times New Roman" w:cs="Times New Roman"/>
+          <w:sz w:val="24"/>
+        </w:rPr>
+        <w:t xml:space="preserve">]. </w:t>
       </w:r>
     </w:p>
     <w:p>
@@ -478,7 +448,17 @@
           <w:i/>
           <w:sz w:val="24"/>
         </w:rPr>
-        <w:t>school</w:t>
+        <w:t>scho</w:t>
+      </w:r>
+      <w:bookmarkStart w:id="0" w:name="_GoBack"/>
+      <w:bookmarkEnd w:id="0"/>
+      <w:r>
+        <w:rPr>
+          <w:rFonts w:ascii="Times New Roman" w:hAnsi="Times New Roman" w:cs="Times New Roman"/>
+          <w:i/>
+          <w:sz w:val="24"/>
+        </w:rPr>
+        <w:t>ol</w:t>
       </w:r>
       <w:r>
         <w:rPr>
@@ -968,16 +948,7 @@
           <w:rFonts w:ascii="Times New Roman" w:hAnsi="Times New Roman" w:cs="Times New Roman"/>
           <w:sz w:val="24"/>
         </w:rPr>
-        <w:t>” dengan harapan d</w:t>
-      </w:r>
-      <w:bookmarkStart w:id="0" w:name="_GoBack"/>
-      <w:bookmarkEnd w:id="0"/>
-      <w:r>
-        <w:rPr>
-          <w:rFonts w:ascii="Times New Roman" w:hAnsi="Times New Roman" w:cs="Times New Roman"/>
-          <w:sz w:val="24"/>
-        </w:rPr>
-        <w:t>apat meminimalisir kekurangan dan memberikan manfaat kepada instansi bersangkutan.</w:t>
+        <w:t>” dengan harapan dapat meminimalisir kekurangan dan memberikan manfaat kepada instansi bersangkutan.</w:t>
       </w:r>
     </w:p>
     <w:p>

</xml_diff>